<commit_message>
Report: FSM and BTs done
</commit_message>
<xml_diff>
--- a/AI-Documentation.docx
+++ b/AI-Documentation.docx
@@ -1839,6 +1839,9 @@
         <w:t>PickRandomDestination</w:t>
       </w:r>
       <w:proofErr w:type="spellEnd"/>
+      <w:r>
+        <w:t>()</w:t>
+      </w:r>
       <w:r>
         <w:t xml:space="preserve"> method</w:t>
       </w:r>
@@ -2432,6 +2435,7 @@
     <w:p>
       <w:pPr>
         <w:pStyle w:val="Testobase"/>
+        <w:keepNext/>
       </w:pPr>
       <w:r>
         <w:rPr>
@@ -2483,6 +2487,48 @@
     </w:p>
     <w:p>
       <w:pPr>
+        <w:pStyle w:val="Nessunaspaziatura"/>
+      </w:pPr>
+      <w:r>
+        <w:t xml:space="preserve">Figure </w:t>
+      </w:r>
+      <w:r>
+        <w:fldChar w:fldCharType="begin"/>
+      </w:r>
+      <w:r>
+        <w:instrText xml:space="preserve"> SEQ Figure \* ARABIC </w:instrText>
+      </w:r>
+      <w:r>
+        <w:fldChar w:fldCharType="separate"/>
+      </w:r>
+      <w:r>
+        <w:rPr>
+          <w:noProof/>
+        </w:rPr>
+        <w:t>9</w:t>
+      </w:r>
+      <w:r>
+        <w:fldChar w:fldCharType="end"/>
+      </w:r>
+      <w:r>
+        <w:t xml:space="preserve">: </w:t>
+      </w:r>
+      <w:proofErr w:type="spellStart"/>
+      <w:r>
+        <w:t>GetRampPads</w:t>
+      </w:r>
+      <w:proofErr w:type="spellEnd"/>
+      <w:r>
+        <w:t>() method showing the names of the pads</w:t>
+      </w:r>
+    </w:p>
+    <w:p>
+      <w:pPr>
+        <w:pStyle w:val="Testobase"/>
+      </w:pPr>
+    </w:p>
+    <w:p>
+      <w:pPr>
         <w:pStyle w:val="Testobase"/>
       </w:pPr>
       <w:r>
@@ -2531,11 +2577,13 @@
     <w:p>
       <w:pPr>
         <w:pStyle w:val="Testobase"/>
+        <w:keepNext/>
       </w:pPr>
       <w:r>
         <w:rPr>
           <w:noProof/>
         </w:rPr>
+        <w:lastRenderedPageBreak/>
         <w:drawing>
           <wp:inline distT="0" distB="0" distL="0" distR="0" wp14:anchorId="140C8F10" wp14:editId="1D1161B9">
             <wp:extent cx="5915851" cy="2724530"/>
@@ -2581,14 +2629,55 @@
     </w:p>
     <w:p>
       <w:pPr>
-        <w:pStyle w:val="Testobase"/>
-      </w:pPr>
-      <w:proofErr w:type="spellStart"/>
-      <w:r>
-        <w:rPr>
-          <w:rStyle w:val="TestoenfatizzatoCarattere"/>
-        </w:rPr>
-        <w:lastRenderedPageBreak/>
+        <w:pStyle w:val="Nessunaspaziatura"/>
+      </w:pPr>
+      <w:r>
+        <w:t xml:space="preserve">Figure </w:t>
+      </w:r>
+      <w:r>
+        <w:fldChar w:fldCharType="begin"/>
+      </w:r>
+      <w:r>
+        <w:instrText xml:space="preserve"> SEQ Figure \* ARABIC </w:instrText>
+      </w:r>
+      <w:r>
+        <w:fldChar w:fldCharType="separate"/>
+      </w:r>
+      <w:r>
+        <w:rPr>
+          <w:noProof/>
+        </w:rPr>
+        <w:t>10</w:t>
+      </w:r>
+      <w:r>
+        <w:fldChar w:fldCharType="end"/>
+      </w:r>
+      <w:r>
+        <w:t xml:space="preserve">: </w:t>
+      </w:r>
+      <w:proofErr w:type="spellStart"/>
+      <w:r>
+        <w:t>MoveToMidPad</w:t>
+      </w:r>
+      <w:proofErr w:type="spellEnd"/>
+      <w:r>
+        <w:t>() method</w:t>
+      </w:r>
+    </w:p>
+    <w:p>
+      <w:pPr>
+        <w:pStyle w:val="Testobase"/>
+      </w:pPr>
+    </w:p>
+    <w:p>
+      <w:pPr>
+        <w:pStyle w:val="Testobase"/>
+      </w:pPr>
+      <w:proofErr w:type="spellStart"/>
+      <w:r>
+        <w:rPr>
+          <w:rStyle w:val="TestoenfatizzatoCarattere"/>
+        </w:rPr>
         <w:t>CarOnRamp</w:t>
       </w:r>
       <w:proofErr w:type="spellEnd"/>
@@ -2760,6 +2849,12 @@
     <w:p>
       <w:pPr>
         <w:pStyle w:val="Testobase"/>
+      </w:pPr>
+    </w:p>
+    <w:p>
+      <w:pPr>
+        <w:pStyle w:val="Testobase"/>
+        <w:keepNext/>
       </w:pPr>
       <w:r>
         <w:rPr>
@@ -2810,6 +2905,48 @@
     </w:p>
     <w:p>
       <w:pPr>
+        <w:pStyle w:val="Nessunaspaziatura"/>
+      </w:pPr>
+      <w:r>
+        <w:t xml:space="preserve">Figure </w:t>
+      </w:r>
+      <w:r>
+        <w:fldChar w:fldCharType="begin"/>
+      </w:r>
+      <w:r>
+        <w:instrText xml:space="preserve"> SEQ Figure \* ARABIC </w:instrText>
+      </w:r>
+      <w:r>
+        <w:fldChar w:fldCharType="separate"/>
+      </w:r>
+      <w:r>
+        <w:rPr>
+          <w:noProof/>
+        </w:rPr>
+        <w:t>11</w:t>
+      </w:r>
+      <w:r>
+        <w:fldChar w:fldCharType="end"/>
+      </w:r>
+      <w:r>
+        <w:t xml:space="preserve">: </w:t>
+      </w:r>
+      <w:proofErr w:type="spellStart"/>
+      <w:r>
+        <w:t>WaitForMidPadReached</w:t>
+      </w:r>
+      <w:proofErr w:type="spellEnd"/>
+      <w:r>
+        <w:t>() method</w:t>
+      </w:r>
+    </w:p>
+    <w:p>
+      <w:pPr>
+        <w:pStyle w:val="Testobase"/>
+      </w:pPr>
+    </w:p>
+    <w:p>
+      <w:pPr>
         <w:pStyle w:val="Testobase"/>
       </w:pPr>
       <w:r>
@@ -2819,40 +2956,46 @@
     <w:p>
       <w:pPr>
         <w:pStyle w:val="Testobase"/>
+      </w:pPr>
+      <w:r>
+        <w:rPr>
+          <w:rStyle w:val="TestoenfatizzatoCarattere"/>
+        </w:rPr>
+        <w:t>Move to coin</w:t>
+      </w:r>
+      <w:r>
+        <w:t xml:space="preserve"> is very similar to Move to mid pad and so it is </w:t>
+      </w:r>
+      <w:proofErr w:type="spellStart"/>
+      <w:r>
+        <w:rPr>
+          <w:rStyle w:val="TestoenfatizzatoCarattere"/>
+        </w:rPr>
+        <w:t>WaitForCoinTaken</w:t>
+      </w:r>
+      <w:proofErr w:type="spellEnd"/>
+      <w:r>
+        <w:rPr>
+          <w:rStyle w:val="TestoenfatizzatoCarattere"/>
+        </w:rPr>
+        <w:t>()</w:t>
+      </w:r>
+      <w:r>
+        <w:t>.</w:t>
+      </w:r>
+    </w:p>
+    <w:p>
+      <w:pPr>
+        <w:pStyle w:val="Testobase"/>
         <w:rPr>
           <w:u w:val="single"/>
         </w:rPr>
       </w:pPr>
-      <w:r>
-        <w:rPr>
-          <w:rStyle w:val="TestoenfatizzatoCarattere"/>
-        </w:rPr>
-        <w:t>Move to coin</w:t>
-      </w:r>
-      <w:r>
-        <w:t xml:space="preserve"> is very similar to Move to mid pad and so it is </w:t>
-      </w:r>
-      <w:proofErr w:type="spellStart"/>
-      <w:r>
-        <w:rPr>
-          <w:rStyle w:val="TestoenfatizzatoCarattere"/>
-        </w:rPr>
-        <w:t>WaitForCoinTaken</w:t>
-      </w:r>
-      <w:proofErr w:type="spellEnd"/>
-      <w:r>
-        <w:rPr>
-          <w:rStyle w:val="TestoenfatizzatoCarattere"/>
-        </w:rPr>
-        <w:t>()</w:t>
-      </w:r>
-      <w:r>
-        <w:t>.</w:t>
-      </w:r>
-    </w:p>
-    <w:p>
-      <w:pPr>
-        <w:pStyle w:val="Testobase"/>
+    </w:p>
+    <w:p>
+      <w:pPr>
+        <w:pStyle w:val="Testobase"/>
+        <w:keepNext/>
       </w:pPr>
       <w:r>
         <w:rPr>
@@ -2903,24 +3046,419 @@
     </w:p>
     <w:p>
       <w:pPr>
+        <w:pStyle w:val="Nessunaspaziatura"/>
+      </w:pPr>
+      <w:r>
+        <w:t xml:space="preserve">Figure </w:t>
+      </w:r>
+      <w:r>
+        <w:fldChar w:fldCharType="begin"/>
+      </w:r>
+      <w:r>
+        <w:instrText xml:space="preserve"> SEQ Figure \* ARABIC </w:instrText>
+      </w:r>
+      <w:r>
+        <w:fldChar w:fldCharType="separate"/>
+      </w:r>
+      <w:r>
+        <w:rPr>
+          <w:noProof/>
+        </w:rPr>
+        <w:t>12</w:t>
+      </w:r>
+      <w:r>
+        <w:fldChar w:fldCharType="end"/>
+      </w:r>
+      <w:r>
+        <w:t xml:space="preserve">: </w:t>
+      </w:r>
+      <w:proofErr w:type="spellStart"/>
+      <w:r>
+        <w:t>MoveToCoin</w:t>
+      </w:r>
+      <w:proofErr w:type="spellEnd"/>
+      <w:r>
+        <w:t>() method</w:t>
+      </w:r>
+    </w:p>
+    <w:p>
+      <w:pPr>
+        <w:pStyle w:val="Testobase"/>
+      </w:pPr>
+    </w:p>
+    <w:p>
+      <w:pPr>
         <w:pStyle w:val="TitoloParagrafo"/>
       </w:pPr>
       <w:r>
+        <w:t>JUMP FOR HYPE</w:t>
+      </w:r>
+    </w:p>
+    <w:p>
+      <w:pPr>
+        <w:pStyle w:val="Testobase"/>
+      </w:pPr>
+    </w:p>
+    <w:p>
+      <w:pPr>
+        <w:pStyle w:val="Testobase"/>
+        <w:keepNext/>
+      </w:pPr>
+      <w:r>
+        <w:rPr>
+          <w:noProof/>
+        </w:rPr>
+        <w:drawing>
+          <wp:inline distT="0" distB="0" distL="0" distR="0" wp14:anchorId="60BF81F7" wp14:editId="5762A0B2">
+            <wp:extent cx="6372225" cy="2581154"/>
+            <wp:effectExtent l="0" t="0" r="0" b="0"/>
+            <wp:docPr id="15" name="Immagine 15"/>
+            <wp:cNvGraphicFramePr>
+              <a:graphicFrameLocks xmlns:a="http://schemas.openxmlformats.org/drawingml/2006/main" noChangeAspect="1"/>
+            </wp:cNvGraphicFramePr>
+            <a:graphic xmlns:a="http://schemas.openxmlformats.org/drawingml/2006/main">
+              <a:graphicData uri="http://schemas.openxmlformats.org/drawingml/2006/picture">
+                <pic:pic xmlns:pic="http://schemas.openxmlformats.org/drawingml/2006/picture">
+                  <pic:nvPicPr>
+                    <pic:cNvPr id="15" name="BTs-JumpForHypeBT.png"/>
+                    <pic:cNvPicPr/>
+                  </pic:nvPicPr>
+                  <pic:blipFill>
+                    <a:blip r:embed="rId17">
+                      <a:extLst>
+                        <a:ext uri="{28A0092B-C50C-407E-A947-70E740481C1C}">
+                          <a14:useLocalDpi xmlns:a14="http://schemas.microsoft.com/office/drawing/2010/main" val="0"/>
+                        </a:ext>
+                      </a:extLst>
+                    </a:blip>
+                    <a:stretch>
+                      <a:fillRect/>
+                    </a:stretch>
+                  </pic:blipFill>
+                  <pic:spPr>
+                    <a:xfrm>
+                      <a:off x="0" y="0"/>
+                      <a:ext cx="6380107" cy="2584347"/>
+                    </a:xfrm>
+                    <a:prstGeom prst="rect">
+                      <a:avLst/>
+                    </a:prstGeom>
+                  </pic:spPr>
+                </pic:pic>
+              </a:graphicData>
+            </a:graphic>
+          </wp:inline>
+        </w:drawing>
+      </w:r>
+    </w:p>
+    <w:p>
+      <w:pPr>
+        <w:pStyle w:val="Nessunaspaziatura"/>
+      </w:pPr>
+      <w:r>
+        <w:t xml:space="preserve">Figure </w:t>
+      </w:r>
+      <w:r>
+        <w:fldChar w:fldCharType="begin"/>
+      </w:r>
+      <w:r>
+        <w:instrText xml:space="preserve"> SEQ Figure \* ARABIC </w:instrText>
+      </w:r>
+      <w:r>
+        <w:fldChar w:fldCharType="separate"/>
+      </w:r>
+      <w:r>
+        <w:rPr>
+          <w:noProof/>
+        </w:rPr>
+        <w:t>13</w:t>
+      </w:r>
+      <w:r>
+        <w:fldChar w:fldCharType="end"/>
+      </w:r>
+      <w:r>
+        <w:t>: Jump for Hype BT schema</w:t>
+      </w:r>
+    </w:p>
+    <w:p>
+      <w:pPr>
+        <w:pStyle w:val="Testobase"/>
+      </w:pPr>
+    </w:p>
+    <w:p>
+      <w:pPr>
+        <w:pStyle w:val="Testobase"/>
+      </w:pPr>
+      <w:r>
+        <w:rPr>
+          <w:rStyle w:val="TestoenfatizzatoCarattere"/>
+        </w:rPr>
+        <w:t>Jump for hype</w:t>
+      </w:r>
+      <w:r>
+        <w:t xml:space="preserve"> is the same of </w:t>
+      </w:r>
+      <w:proofErr w:type="spellStart"/>
+      <w:r>
+        <w:t>PickCoin</w:t>
+      </w:r>
+      <w:proofErr w:type="spellEnd"/>
+      <w:r>
+        <w:t xml:space="preserve">, the only difference is in the last action, which in this case is </w:t>
+      </w:r>
+      <w:r>
+        <w:rPr>
+          <w:rStyle w:val="TestoenfatizzatoCarattere"/>
+        </w:rPr>
+        <w:t>Jump</w:t>
+      </w:r>
+      <w:r>
+        <w:t>:</w:t>
+      </w:r>
+    </w:p>
+    <w:p>
+      <w:pPr>
+        <w:pStyle w:val="Testobase"/>
+      </w:pPr>
+      <w:r>
         <w:lastRenderedPageBreak/>
-        <w:t>JUMP FOR HYPE</w:t>
-      </w:r>
-    </w:p>
-    <w:p>
-      <w:pPr>
-        <w:pStyle w:val="Testobase"/>
-      </w:pPr>
-    </w:p>
-    <w:p>
-      <w:pPr>
-        <w:pStyle w:val="Testobase"/>
-      </w:pPr>
+        <w:t xml:space="preserve">In this method I decreased the </w:t>
+      </w:r>
+      <w:r>
+        <w:rPr>
+          <w:rStyle w:val="TestoenfatizzatoCarattere"/>
+        </w:rPr>
+        <w:t>steer</w:t>
+      </w:r>
+      <w:r>
+        <w:t xml:space="preserve"> to avoid make the car steer and not taking the jump and increased the </w:t>
+      </w:r>
+      <w:r>
+        <w:rPr>
+          <w:rStyle w:val="TestoenfatizzatoCarattere"/>
+        </w:rPr>
+        <w:t>gas</w:t>
+      </w:r>
+      <w:r>
+        <w:t xml:space="preserve"> value to make the jump more spectacular and credible.</w:t>
+      </w:r>
+    </w:p>
+    <w:p>
+      <w:pPr>
+        <w:pStyle w:val="Testobase"/>
+      </w:pPr>
+    </w:p>
+    <w:p>
+      <w:pPr>
+        <w:pStyle w:val="Testobase"/>
+        <w:keepNext/>
+      </w:pPr>
+      <w:r>
+        <w:rPr>
+          <w:noProof/>
+        </w:rPr>
+        <w:drawing>
+          <wp:inline distT="0" distB="0" distL="0" distR="0" wp14:anchorId="33AF88CB" wp14:editId="034C211E">
+            <wp:extent cx="4858428" cy="3067478"/>
+            <wp:effectExtent l="0" t="0" r="0" b="0"/>
+            <wp:docPr id="16" name="Immagine 16" descr="Immagine che contiene screenshot&#10;&#10;Descrizione generata automaticamente"/>
+            <wp:cNvGraphicFramePr>
+              <a:graphicFrameLocks xmlns:a="http://schemas.openxmlformats.org/drawingml/2006/main" noChangeAspect="1"/>
+            </wp:cNvGraphicFramePr>
+            <a:graphic xmlns:a="http://schemas.openxmlformats.org/drawingml/2006/main">
+              <a:graphicData uri="http://schemas.openxmlformats.org/drawingml/2006/picture">
+                <pic:pic xmlns:pic="http://schemas.openxmlformats.org/drawingml/2006/picture">
+                  <pic:nvPicPr>
+                    <pic:cNvPr id="16" name="Jump.png"/>
+                    <pic:cNvPicPr/>
+                  </pic:nvPicPr>
+                  <pic:blipFill>
+                    <a:blip r:embed="rId18">
+                      <a:extLst>
+                        <a:ext uri="{28A0092B-C50C-407E-A947-70E740481C1C}">
+                          <a14:useLocalDpi xmlns:a14="http://schemas.microsoft.com/office/drawing/2010/main" val="0"/>
+                        </a:ext>
+                      </a:extLst>
+                    </a:blip>
+                    <a:stretch>
+                      <a:fillRect/>
+                    </a:stretch>
+                  </pic:blipFill>
+                  <pic:spPr>
+                    <a:xfrm>
+                      <a:off x="0" y="0"/>
+                      <a:ext cx="4858428" cy="3067478"/>
+                    </a:xfrm>
+                    <a:prstGeom prst="rect">
+                      <a:avLst/>
+                    </a:prstGeom>
+                  </pic:spPr>
+                </pic:pic>
+              </a:graphicData>
+            </a:graphic>
+          </wp:inline>
+        </w:drawing>
+      </w:r>
+    </w:p>
+    <w:p>
+      <w:pPr>
+        <w:pStyle w:val="Nessunaspaziatura"/>
+      </w:pPr>
+      <w:r>
+        <w:t xml:space="preserve">Figure </w:t>
+      </w:r>
+      <w:r>
+        <w:fldChar w:fldCharType="begin"/>
+      </w:r>
+      <w:r>
+        <w:instrText xml:space="preserve"> SEQ Figure \* ARABIC </w:instrText>
+      </w:r>
+      <w:r>
+        <w:fldChar w:fldCharType="separate"/>
+      </w:r>
+      <w:r>
+        <w:rPr>
+          <w:noProof/>
+        </w:rPr>
+        <w:t>14</w:t>
+      </w:r>
+      <w:r>
+        <w:fldChar w:fldCharType="end"/>
+      </w:r>
+      <w:r>
+        <w:t>: Jump() method</w:t>
+      </w:r>
+    </w:p>
+    <w:p>
+      <w:pPr>
+        <w:pStyle w:val="Testobase"/>
+      </w:pPr>
+    </w:p>
+    <w:p>
+      <w:pPr>
+        <w:pStyle w:val="Testobase"/>
+      </w:pPr>
+      <w:r>
+        <w:t xml:space="preserve">And the </w:t>
+      </w:r>
+      <w:proofErr w:type="spellStart"/>
+      <w:r>
+        <w:rPr>
+          <w:rStyle w:val="TestoenfatizzatoCarattere"/>
+        </w:rPr>
+        <w:t>WaitForJump</w:t>
+      </w:r>
+      <w:proofErr w:type="spellEnd"/>
+      <w:r>
+        <w:rPr>
+          <w:rStyle w:val="TestoenfatizzatoCarattere"/>
+        </w:rPr>
+        <w:t>()</w:t>
+      </w:r>
+      <w:r>
+        <w:t xml:space="preserve"> method, in which I put back to default the values changed in jump() method.</w:t>
+      </w:r>
+    </w:p>
+    <w:p>
+      <w:pPr>
+        <w:pStyle w:val="Testobase"/>
+      </w:pPr>
+    </w:p>
+    <w:p>
+      <w:pPr>
+        <w:pStyle w:val="Testobase"/>
+        <w:keepNext/>
+      </w:pPr>
+      <w:r>
+        <w:rPr>
+          <w:noProof/>
+        </w:rPr>
+        <w:drawing>
+          <wp:inline distT="0" distB="0" distL="0" distR="0" wp14:anchorId="48EB8E21" wp14:editId="77F02EFF">
+            <wp:extent cx="5077534" cy="3429479"/>
+            <wp:effectExtent l="0" t="0" r="8890" b="0"/>
+            <wp:docPr id="17" name="Immagine 17" descr="Immagine che contiene screenshot&#10;&#10;Descrizione generata automaticamente"/>
+            <wp:cNvGraphicFramePr>
+              <a:graphicFrameLocks xmlns:a="http://schemas.openxmlformats.org/drawingml/2006/main" noChangeAspect="1"/>
+            </wp:cNvGraphicFramePr>
+            <a:graphic xmlns:a="http://schemas.openxmlformats.org/drawingml/2006/main">
+              <a:graphicData uri="http://schemas.openxmlformats.org/drawingml/2006/picture">
+                <pic:pic xmlns:pic="http://schemas.openxmlformats.org/drawingml/2006/picture">
+                  <pic:nvPicPr>
+                    <pic:cNvPr id="17" name="WaitForJump.png"/>
+                    <pic:cNvPicPr/>
+                  </pic:nvPicPr>
+                  <pic:blipFill>
+                    <a:blip r:embed="rId19">
+                      <a:extLst>
+                        <a:ext uri="{28A0092B-C50C-407E-A947-70E740481C1C}">
+                          <a14:useLocalDpi xmlns:a14="http://schemas.microsoft.com/office/drawing/2010/main" val="0"/>
+                        </a:ext>
+                      </a:extLst>
+                    </a:blip>
+                    <a:stretch>
+                      <a:fillRect/>
+                    </a:stretch>
+                  </pic:blipFill>
+                  <pic:spPr>
+                    <a:xfrm>
+                      <a:off x="0" y="0"/>
+                      <a:ext cx="5077534" cy="3429479"/>
+                    </a:xfrm>
+                    <a:prstGeom prst="rect">
+                      <a:avLst/>
+                    </a:prstGeom>
+                  </pic:spPr>
+                </pic:pic>
+              </a:graphicData>
+            </a:graphic>
+          </wp:inline>
+        </w:drawing>
+      </w:r>
+    </w:p>
+    <w:p>
+      <w:pPr>
+        <w:pStyle w:val="Nessunaspaziatura"/>
+      </w:pPr>
+      <w:r>
+        <w:t xml:space="preserve">Figure </w:t>
+      </w:r>
+      <w:r>
+        <w:fldChar w:fldCharType="begin"/>
+      </w:r>
+      <w:r>
+        <w:instrText xml:space="preserve"> SEQ Figure \* ARABIC </w:instrText>
+      </w:r>
+      <w:r>
+        <w:fldChar w:fldCharType="separate"/>
+      </w:r>
+      <w:r>
+        <w:rPr>
+          <w:noProof/>
+        </w:rPr>
+        <w:t>15</w:t>
+      </w:r>
+      <w:r>
+        <w:fldChar w:fldCharType="end"/>
+      </w:r>
+      <w:r>
+        <w:t xml:space="preserve">: </w:t>
+      </w:r>
+      <w:proofErr w:type="spellStart"/>
+      <w:r>
+        <w:t>WaitForJump</w:t>
+      </w:r>
+      <w:proofErr w:type="spellEnd"/>
+      <w:r>
+        <w:t>() method</w:t>
+      </w:r>
       <w:bookmarkStart w:id="0" w:name="_GoBack"/>
       <w:bookmarkEnd w:id="0"/>
+    </w:p>
+    <w:p>
+      <w:pPr>
+        <w:pStyle w:val="Testobase"/>
+      </w:pPr>
     </w:p>
     <w:sectPr>
       <w:pgSz w:w="11906" w:h="16838"/>

</xml_diff>